<commit_message>
added logo and updated specifications file
</commit_message>
<xml_diff>
--- a/ops/cahier de charges.docx
+++ b/ops/cahier de charges.docx
@@ -325,7 +325,7 @@
               <w:lang w:val="fr-FR" w:eastAsia="en-US"/>
             </w:rPr>
             <w:pict>
-              <v:group id="_x0000_s1026" style="position:absolute;margin-left:2919.7pt;margin-top:0;width:264.55pt;height:690.65pt;z-index:251660288;mso-position-horizontal:right;mso-position-horizontal-relative:page;mso-position-vertical:bottom;mso-position-vertical-relative:page" coordorigin="5531,1258" coordsize="5291,13813">
+              <v:group id="_x0000_s1026" style="position:absolute;margin-left:3368.8pt;margin-top:0;width:264.55pt;height:690.65pt;z-index:251660288;mso-position-horizontal:right;mso-position-horizontal-relative:page;mso-position-vertical:bottom;mso-position-vertical-relative:page" coordorigin="5531,1258" coordsize="5291,13813">
                 <v:shapetype id="_x0000_t32" coordsize="21600,21600" o:spt="32" o:oned="t" path="m,l21600,21600e" filled="f">
                   <v:path arrowok="t" fillok="f" o:connecttype="none"/>
                   <o:lock v:ext="edit" shapetype="t"/>
@@ -365,7 +365,7 @@
               <w:lang w:val="fr-FR" w:eastAsia="en-US"/>
             </w:rPr>
             <w:pict>
-              <v:group id="_x0000_s1032" style="position:absolute;margin-left:4232.6pt;margin-top:0;width:332.7pt;height:227.25pt;z-index:251661312;mso-position-horizontal:right;mso-position-horizontal-relative:margin;mso-position-vertical:top;mso-position-vertical-relative:page" coordorigin="4136,15" coordsize="6654,4545" o:allowincell="f">
+              <v:group id="_x0000_s1032" style="position:absolute;margin-left:4818pt;margin-top:0;width:332.7pt;height:227.25pt;z-index:251661312;mso-position-horizontal:right;mso-position-horizontal-relative:margin;mso-position-vertical:top;mso-position-vertical-relative:page" coordorigin="4136,15" coordsize="6654,4545" o:allowincell="f">
                 <v:shape id="_x0000_s1033" type="#_x0000_t32" style="position:absolute;left:4136;top:15;width:3058;height:3855" o:connectortype="straight" strokecolor="#a7bfde [1620]"/>
                 <v:oval id="_x0000_s1034" style="position:absolute;left:6674;top:444;width:4116;height:4116" fillcolor="#a7bfde [1620]" stroked="f"/>
                 <v:oval id="_x0000_s1035" style="position:absolute;left:6773;top:1058;width:3367;height:3367" fillcolor="#d3dfee [820]" stroked="f"/>
@@ -376,6 +376,46 @@
           </w:r>
         </w:p>
         <w:p>
+          <w:r>
+            <w:rPr>
+              <w:noProof/>
+            </w:rPr>
+            <w:drawing>
+              <wp:inline distT="0" distB="0" distL="0" distR="0">
+                <wp:extent cx="3200407" cy="1828804"/>
+                <wp:effectExtent l="0" t="0" r="0" b="0"/>
+                <wp:docPr id="2" name="Image 1" descr="logo-without-bg.png"/>
+                <wp:cNvGraphicFramePr>
+                  <a:graphicFrameLocks xmlns:a="http://schemas.openxmlformats.org/drawingml/2006/main" noChangeAspect="1"/>
+                </wp:cNvGraphicFramePr>
+                <a:graphic xmlns:a="http://schemas.openxmlformats.org/drawingml/2006/main">
+                  <a:graphicData uri="http://schemas.openxmlformats.org/drawingml/2006/picture">
+                    <pic:pic xmlns:pic="http://schemas.openxmlformats.org/drawingml/2006/picture">
+                      <pic:nvPicPr>
+                        <pic:cNvPr id="0" name="logo-without-bg.png"/>
+                        <pic:cNvPicPr/>
+                      </pic:nvPicPr>
+                      <pic:blipFill>
+                        <a:blip r:embed="rId9" cstate="print"/>
+                        <a:stretch>
+                          <a:fillRect/>
+                        </a:stretch>
+                      </pic:blipFill>
+                      <pic:spPr>
+                        <a:xfrm>
+                          <a:off x="0" y="0"/>
+                          <a:ext cx="3200407" cy="1828804"/>
+                        </a:xfrm>
+                        <a:prstGeom prst="rect">
+                          <a:avLst/>
+                        </a:prstGeom>
+                      </pic:spPr>
+                    </pic:pic>
+                  </a:graphicData>
+                </a:graphic>
+              </wp:inline>
+            </w:drawing>
+          </w:r>
           <w:r>
             <w:br w:type="page"/>
           </w:r>
@@ -1256,13 +1296,7 @@
       </w:pPr>
       <w:bookmarkStart w:id="0" w:name="_Toc147394265"/>
       <w:r>
-        <w:t xml:space="preserve">Pré </w:t>
-      </w:r>
-      <w:r>
-        <w:t>requis</w:t>
-      </w:r>
-      <w:r>
-        <w:t xml:space="preserve"> et décisions</w:t>
+        <w:t>PRÉ REQUIS ET DÉCISIONS</w:t>
       </w:r>
       <w:bookmarkEnd w:id="0"/>
     </w:p>
@@ -1372,13 +1406,8 @@
         <w:t xml:space="preserve">Pour utiliser l’API, </w:t>
       </w:r>
       <w:r>
-        <w:t xml:space="preserve">les utilisateurs devrons posséder une clé, qui </w:t>
-      </w:r>
-      <w:proofErr w:type="gramStart"/>
-      <w:r>
-        <w:t>seras</w:t>
-      </w:r>
-      <w:proofErr w:type="gramEnd"/>
+        <w:t>les utilisateurs devrons posséder une clé, qui seras</w:t>
+      </w:r>
       <w:r>
         <w:t xml:space="preserve"> générée seulement après son inscription</w:t>
       </w:r>
@@ -1433,7 +1462,13 @@
         <w:jc w:val="both"/>
       </w:pPr>
       <w:r>
-        <w:t>Il a été décidé que l’API devra être conçue avec laravel 9 et PHP</w:t>
+        <w:t xml:space="preserve">Il a été décidé que l’API </w:t>
+      </w:r>
+      <w:r>
+        <w:t>devra être conçue avec laravel</w:t>
+      </w:r>
+      <w:r>
+        <w:t xml:space="preserve"> et PHP</w:t>
       </w:r>
     </w:p>
     <w:p>
@@ -1509,15 +1544,7 @@
         <w:jc w:val="both"/>
       </w:pPr>
       <w:r>
-        <w:t xml:space="preserve">Le numéro de récupération est unique, provient d’un chiffre au </w:t>
-      </w:r>
-      <w:proofErr w:type="gramStart"/>
-      <w:r>
-        <w:t>hasard(</w:t>
-      </w:r>
-      <w:proofErr w:type="gramEnd"/>
-      <w:r>
-        <w:t>entre 0 et 100) haché avec l’id d’utilisateur</w:t>
+        <w:t>Le numéro de récupération est unique, provient d’un chiffre au hasard(entre 0 et 100) haché avec l’id d’utilisateur</w:t>
       </w:r>
     </w:p>
     <w:p>
@@ -1532,7 +1559,7 @@
       </w:pPr>
       <w:bookmarkStart w:id="3" w:name="_Toc147394268"/>
       <w:r>
-        <w:t>Administration</w:t>
+        <w:t>ADMINISTRATION</w:t>
       </w:r>
       <w:bookmarkEnd w:id="3"/>
     </w:p>
@@ -1554,7 +1581,7 @@
       <w:r>
         <w:t xml:space="preserve">L’API doit avoir une url pour les conversions : </w:t>
       </w:r>
-      <w:hyperlink r:id="rId7" w:history="1">
+      <w:hyperlink r:id="rId10" w:history="1">
         <w:r>
           <w:rPr>
             <w:rStyle w:val="Lienhypertexte"/>
@@ -1564,21 +1591,8 @@
       </w:hyperlink>
     </w:p>
     <w:p>
-      <w:proofErr w:type="spellStart"/>
-      <w:r>
-        <w:t>JsonObject</w:t>
-      </w:r>
-      <w:proofErr w:type="spellEnd"/>
-      <w:r>
-        <w:t xml:space="preserve"> seras un objet </w:t>
-      </w:r>
-      <w:proofErr w:type="spellStart"/>
-      <w:r>
-        <w:t>json</w:t>
-      </w:r>
-      <w:proofErr w:type="spellEnd"/>
-      <w:r>
-        <w:t xml:space="preserve"> qui contiendras :</w:t>
+      <w:r>
+        <w:t>JsonObject seras un objet json qui contiendras :</w:t>
       </w:r>
     </w:p>
     <w:p>
@@ -1590,15 +1604,7 @@
         </w:numPr>
       </w:pPr>
       <w:r>
-        <w:t xml:space="preserve">Le nombre </w:t>
-      </w:r>
-      <w:proofErr w:type="gramStart"/>
-      <w:r>
-        <w:t>a</w:t>
-      </w:r>
-      <w:proofErr w:type="gramEnd"/>
-      <w:r>
-        <w:t xml:space="preserve"> convertir</w:t>
+        <w:t>Le nombre a convertir</w:t>
       </w:r>
     </w:p>
     <w:p>
@@ -1742,7 +1748,7 @@
       <w:r>
         <w:t xml:space="preserve"> une url pour faire les calculs : </w:t>
       </w:r>
-      <w:hyperlink r:id="rId8" w:history="1">
+      <w:hyperlink r:id="rId11" w:history="1">
         <w:r>
           <w:rPr>
             <w:rStyle w:val="Lienhypertexte"/>
@@ -1902,6 +1908,7 @@
     </w:p>
     <w:p>
       <w:r>
+        <w:lastRenderedPageBreak/>
         <w:t>Dans un futur certainement proche, je me servirais cette api pour monter une application web et mobile autour de conversions</w:t>
       </w:r>
     </w:p>
@@ -1911,8 +1918,7 @@
       </w:pPr>
       <w:bookmarkStart w:id="7" w:name="_Toc147394272"/>
       <w:r>
-        <w:lastRenderedPageBreak/>
-        <w:t>Autres aspects techniques</w:t>
+        <w:t>AUTRES ASPECTS TECHNIQUES</w:t>
       </w:r>
       <w:bookmarkEnd w:id="7"/>
     </w:p>
@@ -1943,13 +1949,8 @@
       <w:r>
         <w:t xml:space="preserve">giciel utilisé : </w:t>
       </w:r>
-      <w:proofErr w:type="spellStart"/>
-      <w:r>
-        <w:t>edraw</w:t>
-      </w:r>
-      <w:proofErr w:type="spellEnd"/>
-      <w:r>
-        <w:t xml:space="preserve"> max (</w:t>
+      <w:r>
+        <w:t>edraw max (</w:t>
       </w:r>
       <w:r>
         <w:t xml:space="preserve">mauvaise </w:t>
@@ -1984,7 +1985,7 @@
             <o:lock v:ext="edit" aspectratio="t"/>
           </v:shapetype>
           <v:shape id="_x0000_i1025" type="#_x0000_t75" style="width:459.85pt;height:217.35pt">
-            <v:imagedata r:id="rId9" o:title="MldApi"/>
+            <v:imagedata r:id="rId12" o:title="MldApi"/>
           </v:shape>
         </w:pict>
       </w:r>
@@ -2096,6 +2097,8 @@
       </w:r>
     </w:p>
     <w:sectPr>
+      <w:headerReference w:type="default" r:id="rId13"/>
+      <w:footerReference w:type="default" r:id="rId14"/>
       <w:pgSz w:w="12240" w:h="15840" w:code="1"/>
       <w:pgMar w:top="1418" w:right="1418" w:bottom="1418" w:left="1418" w:header="709" w:footer="709" w:gutter="0"/>
       <w:cols w:space="708"/>
@@ -2106,6 +2109,141 @@
 </w:document>
 </file>
 
+<file path=word/endnotes.xml><?xml version="1.0" encoding="utf-8"?>
+<w:endnotes xmlns:ve="http://schemas.openxmlformats.org/markup-compatibility/2006" xmlns:o="urn:schemas-microsoft-com:office:office" xmlns:r="http://schemas.openxmlformats.org/officeDocument/2006/relationships" xmlns:m="http://schemas.openxmlformats.org/officeDocument/2006/math" xmlns:v="urn:schemas-microsoft-com:vml" xmlns:wp="http://schemas.openxmlformats.org/drawingml/2006/wordprocessingDrawing" xmlns:w10="urn:schemas-microsoft-com:office:word" xmlns:w="http://schemas.openxmlformats.org/wordprocessingml/2006/main" xmlns:wne="http://schemas.microsoft.com/office/word/2006/wordml">
+  <w:endnote w:type="separator" w:id="0">
+    <w:p>
+      <w:pPr>
+        <w:spacing w:after="0" w:line="240" w:lineRule="auto"/>
+      </w:pPr>
+      <w:r>
+        <w:separator/>
+      </w:r>
+    </w:p>
+  </w:endnote>
+  <w:endnote w:type="continuationSeparator" w:id="1">
+    <w:p>
+      <w:pPr>
+        <w:spacing w:after="0" w:line="240" w:lineRule="auto"/>
+      </w:pPr>
+      <w:r>
+        <w:continuationSeparator/>
+      </w:r>
+    </w:p>
+  </w:endnote>
+</w:endnotes>
+</file>
+
+<file path=word/footer1.xml><?xml version="1.0" encoding="utf-8"?>
+<w:ftr xmlns:ve="http://schemas.openxmlformats.org/markup-compatibility/2006" xmlns:o="urn:schemas-microsoft-com:office:office" xmlns:r="http://schemas.openxmlformats.org/officeDocument/2006/relationships" xmlns:m="http://schemas.openxmlformats.org/officeDocument/2006/math" xmlns:v="urn:schemas-microsoft-com:vml" xmlns:wp="http://schemas.openxmlformats.org/drawingml/2006/wordprocessingDrawing" xmlns:w10="urn:schemas-microsoft-com:office:word" xmlns:w="http://schemas.openxmlformats.org/wordprocessingml/2006/main" xmlns:wne="http://schemas.microsoft.com/office/word/2006/wordml">
+  <w:sdt>
+    <w:sdtPr>
+      <w:id w:val="613625668"/>
+      <w:docPartObj>
+        <w:docPartGallery w:val="Page Numbers (Bottom of Page)"/>
+        <w:docPartUnique/>
+      </w:docPartObj>
+    </w:sdtPr>
+    <w:sdtContent>
+      <w:p>
+        <w:pPr>
+          <w:pStyle w:val="Pieddepage"/>
+          <w:jc w:val="center"/>
+        </w:pPr>
+        <w:fldSimple w:instr=" PAGE   \* MERGEFORMAT ">
+          <w:r>
+            <w:rPr>
+              <w:noProof/>
+            </w:rPr>
+            <w:t>3</w:t>
+          </w:r>
+        </w:fldSimple>
+      </w:p>
+    </w:sdtContent>
+  </w:sdt>
+  <w:p>
+    <w:pPr>
+      <w:pStyle w:val="Pieddepage"/>
+    </w:pPr>
+  </w:p>
+</w:ftr>
+</file>
+
+<file path=word/footnotes.xml><?xml version="1.0" encoding="utf-8"?>
+<w:footnotes xmlns:ve="http://schemas.openxmlformats.org/markup-compatibility/2006" xmlns:o="urn:schemas-microsoft-com:office:office" xmlns:r="http://schemas.openxmlformats.org/officeDocument/2006/relationships" xmlns:m="http://schemas.openxmlformats.org/officeDocument/2006/math" xmlns:v="urn:schemas-microsoft-com:vml" xmlns:wp="http://schemas.openxmlformats.org/drawingml/2006/wordprocessingDrawing" xmlns:w10="urn:schemas-microsoft-com:office:word" xmlns:w="http://schemas.openxmlformats.org/wordprocessingml/2006/main" xmlns:wne="http://schemas.microsoft.com/office/word/2006/wordml">
+  <w:footnote w:type="separator" w:id="0">
+    <w:p>
+      <w:pPr>
+        <w:spacing w:after="0" w:line="240" w:lineRule="auto"/>
+      </w:pPr>
+      <w:r>
+        <w:separator/>
+      </w:r>
+    </w:p>
+  </w:footnote>
+  <w:footnote w:type="continuationSeparator" w:id="1">
+    <w:p>
+      <w:pPr>
+        <w:spacing w:after="0" w:line="240" w:lineRule="auto"/>
+      </w:pPr>
+      <w:r>
+        <w:continuationSeparator/>
+      </w:r>
+    </w:p>
+  </w:footnote>
+</w:footnotes>
+</file>
+
+<file path=word/header1.xml><?xml version="1.0" encoding="utf-8"?>
+<w:hdr xmlns:ve="http://schemas.openxmlformats.org/markup-compatibility/2006" xmlns:o="urn:schemas-microsoft-com:office:office" xmlns:r="http://schemas.openxmlformats.org/officeDocument/2006/relationships" xmlns:m="http://schemas.openxmlformats.org/officeDocument/2006/math" xmlns:v="urn:schemas-microsoft-com:vml" xmlns:wp="http://schemas.openxmlformats.org/drawingml/2006/wordprocessingDrawing" xmlns:w10="urn:schemas-microsoft-com:office:word" xmlns:w="http://schemas.openxmlformats.org/wordprocessingml/2006/main" xmlns:wne="http://schemas.microsoft.com/office/word/2006/wordml">
+  <w:p>
+    <w:pPr>
+      <w:pStyle w:val="En-tte"/>
+    </w:pPr>
+    <w:r>
+      <w:rPr>
+        <w:noProof/>
+      </w:rPr>
+      <w:drawing>
+        <wp:inline distT="0" distB="0" distL="0" distR="0">
+          <wp:extent cx="1086928" cy="621101"/>
+          <wp:effectExtent l="0" t="0" r="0" b="0"/>
+          <wp:docPr id="3" name="Image 2" descr="logo-without-bg.png"/>
+          <wp:cNvGraphicFramePr>
+            <a:graphicFrameLocks xmlns:a="http://schemas.openxmlformats.org/drawingml/2006/main" noChangeAspect="1"/>
+          </wp:cNvGraphicFramePr>
+          <a:graphic xmlns:a="http://schemas.openxmlformats.org/drawingml/2006/main">
+            <a:graphicData uri="http://schemas.openxmlformats.org/drawingml/2006/picture">
+              <pic:pic xmlns:pic="http://schemas.openxmlformats.org/drawingml/2006/picture">
+                <pic:nvPicPr>
+                  <pic:cNvPr id="0" name="logo-without-bg.png"/>
+                  <pic:cNvPicPr/>
+                </pic:nvPicPr>
+                <pic:blipFill>
+                  <a:blip r:embed="rId1"/>
+                  <a:stretch>
+                    <a:fillRect/>
+                  </a:stretch>
+                </pic:blipFill>
+                <pic:spPr>
+                  <a:xfrm>
+                    <a:off x="0" y="0"/>
+                    <a:ext cx="1086928" cy="621101"/>
+                  </a:xfrm>
+                  <a:prstGeom prst="rect">
+                    <a:avLst/>
+                  </a:prstGeom>
+                </pic:spPr>
+              </pic:pic>
+            </a:graphicData>
+          </a:graphic>
+        </wp:inline>
+      </w:drawing>
+    </w:r>
+  </w:p>
+</w:hdr>
+</file>
+
 <file path=word/numbering.xml><?xml version="1.0" encoding="utf-8"?>
 <w:numbering xmlns:ve="http://schemas.openxmlformats.org/markup-compatibility/2006" xmlns:o="urn:schemas-microsoft-com:office:office" xmlns:r="http://schemas.openxmlformats.org/officeDocument/2006/relationships" xmlns:m="http://schemas.openxmlformats.org/officeDocument/2006/math" xmlns:v="urn:schemas-microsoft-com:vml" xmlns:wp="http://schemas.openxmlformats.org/drawingml/2006/wordprocessingDrawing" xmlns:w10="urn:schemas-microsoft-com:office:word" xmlns:w="http://schemas.openxmlformats.org/wordprocessingml/2006/main" xmlns:wne="http://schemas.microsoft.com/office/word/2006/wordml">
   <w:abstractNum w:abstractNumId="0">
@@ -2427,8 +2565,8 @@
   <w:abstractNum w:abstractNumId="3">
     <w:nsid w:val="74570703"/>
     <w:multiLevelType w:val="hybridMultilevel"/>
-    <w:tmpl w:val="28D02752"/>
-    <w:lvl w:ilvl="0" w:tplc="EF6A432A">
+    <w:tmpl w:val="1C18198E"/>
+    <w:lvl w:ilvl="0" w:tplc="B434C834">
       <w:start w:val="1"/>
       <w:numFmt w:val="upperRoman"/>
       <w:pStyle w:val="Titre1"/>
@@ -2822,7 +2960,7 @@
     <w:link w:val="Titre1Car"/>
     <w:uiPriority w:val="9"/>
     <w:qFormat/>
-    <w:rsid w:val="008578B9"/>
+    <w:rsid w:val="00D12853"/>
     <w:pPr>
       <w:keepNext/>
       <w:keepLines/>
@@ -2835,8 +2973,9 @@
     </w:pPr>
     <w:rPr>
       <w:rFonts w:asciiTheme="majorHAnsi" w:eastAsiaTheme="majorEastAsia" w:hAnsiTheme="majorHAnsi" w:cstheme="majorBidi"/>
+      <w:b/>
       <w:bCs/>
-      <w:color w:val="365F91" w:themeColor="accent1" w:themeShade="BF"/>
+      <w:color w:val="548DD4" w:themeColor="text2" w:themeTint="99"/>
       <w:sz w:val="28"/>
       <w:szCs w:val="28"/>
     </w:rPr>
@@ -2975,11 +3114,12 @@
     <w:basedOn w:val="Policepardfaut"/>
     <w:link w:val="Titre1"/>
     <w:uiPriority w:val="9"/>
-    <w:rsid w:val="008578B9"/>
+    <w:rsid w:val="00D12853"/>
     <w:rPr>
       <w:rFonts w:asciiTheme="majorHAnsi" w:eastAsiaTheme="majorEastAsia" w:hAnsiTheme="majorHAnsi" w:cstheme="majorBidi"/>
+      <w:b/>
       <w:bCs/>
-      <w:color w:val="365F91" w:themeColor="accent1" w:themeShade="BF"/>
+      <w:color w:val="548DD4" w:themeColor="text2" w:themeTint="99"/>
       <w:sz w:val="28"/>
       <w:szCs w:val="28"/>
     </w:rPr>
@@ -3037,7 +3177,6 @@
       <w:outlineLvl w:val="9"/>
     </w:pPr>
     <w:rPr>
-      <w:b/>
       <w:lang w:val="fr-FR" w:eastAsia="en-US"/>
     </w:rPr>
   </w:style>
@@ -3091,6 +3230,52 @@
       <w:spacing w:after="100"/>
       <w:ind w:left="440"/>
     </w:pPr>
+  </w:style>
+  <w:style w:type="paragraph" w:styleId="En-tte">
+    <w:name w:val="header"/>
+    <w:basedOn w:val="Normal"/>
+    <w:link w:val="En-tteCar"/>
+    <w:uiPriority w:val="99"/>
+    <w:semiHidden/>
+    <w:unhideWhenUsed/>
+    <w:rsid w:val="00D12853"/>
+    <w:pPr>
+      <w:tabs>
+        <w:tab w:val="center" w:pos="4320"/>
+        <w:tab w:val="right" w:pos="8640"/>
+      </w:tabs>
+      <w:spacing w:after="0" w:line="240" w:lineRule="auto"/>
+    </w:pPr>
+  </w:style>
+  <w:style w:type="character" w:customStyle="1" w:styleId="En-tteCar">
+    <w:name w:val="En-tête Car"/>
+    <w:basedOn w:val="Policepardfaut"/>
+    <w:link w:val="En-tte"/>
+    <w:uiPriority w:val="99"/>
+    <w:semiHidden/>
+    <w:rsid w:val="00D12853"/>
+  </w:style>
+  <w:style w:type="paragraph" w:styleId="Pieddepage">
+    <w:name w:val="footer"/>
+    <w:basedOn w:val="Normal"/>
+    <w:link w:val="PieddepageCar"/>
+    <w:uiPriority w:val="99"/>
+    <w:unhideWhenUsed/>
+    <w:rsid w:val="00D12853"/>
+    <w:pPr>
+      <w:tabs>
+        <w:tab w:val="center" w:pos="4320"/>
+        <w:tab w:val="right" w:pos="8640"/>
+      </w:tabs>
+      <w:spacing w:after="0" w:line="240" w:lineRule="auto"/>
+    </w:pPr>
+  </w:style>
+  <w:style w:type="character" w:customStyle="1" w:styleId="PieddepageCar">
+    <w:name w:val="Pied de page Car"/>
+    <w:basedOn w:val="Policepardfaut"/>
+    <w:link w:val="Pieddepage"/>
+    <w:uiPriority w:val="99"/>
+    <w:rsid w:val="00D12853"/>
   </w:style>
 </w:styles>
 </file>

</xml_diff>